<commit_message>
Update Project Summary to reflect refined scope and feature set
The Project Summary has been updated to incorporate the latest decisions on the core functionality and future feature roadmap. Key updates include the emphasis on providing curated resource links organized by condition, the introduction of a user ratings system to highlight the most valuable resources, and a clear path for future enhancements such as user-generated blogs and forums. This revision aligns the project scope with current objectives, ensuring a focused development approach while leaving room for scalability and additional features in the future.
</commit_message>
<xml_diff>
--- a/docs/Project Summary.docx
+++ b/docs/Project Summary.docx
@@ -126,7 +126,7 @@
           <w:szCs w:val="24"/>
           <w14:ligatures w14:val="none"/>
         </w:rPr>
-        <w:t>Understand is a platform designed to provide comprehensive resources and community support for individuals diagnosed with various conditions later in life, including neurodiverse conditions, mental health disorders, and significant physical changes. The platform aims to educate users about their diagnoses, guide them through the next steps, and connect them with a supportive community.</w:t>
+        <w:t>Understand is a platform designed to provide comprehensive resources and community support for individuals diagnosed with various conditions later in life. The platform’s primary goal is to offer curated learning and support resources for each condition, supplemented by user-generated ratings to help highlight the most valuable and relevant content. The project also aims to eventually include features for user interaction, such as a blog for personal stories and possibly a forum for discussions.</w:t>
       </w:r>
     </w:p>
     <w:p>
@@ -160,7 +160,7 @@
       <w:pPr>
         <w:numPr>
           <w:ilvl w:val="0"/>
-          <w:numId w:val="28"/>
+          <w:numId w:val="34"/>
         </w:numPr>
         <w:spacing w:before="100" w:beforeAutospacing="1" w:after="100" w:afterAutospacing="1" w:line="240" w:lineRule="auto"/>
         <w:rPr>
@@ -191,14 +191,14 @@
           <w:szCs w:val="24"/>
           <w14:ligatures w14:val="none"/>
         </w:rPr>
-        <w:t>: Individuals diagnosed later in life with conditions such as autism, ADHD, bipolar disorder, and significant physical changes (e.g., loss of sight, hearing, or limb, stroke survivors).</w:t>
+        <w:t>: Individuals diagnosed later in life with conditions such as Autism, ADHD, Bipolar Disorder, and significant physical changes, along with their families and caregivers.</w:t>
       </w:r>
     </w:p>
     <w:p>
       <w:pPr>
         <w:numPr>
           <w:ilvl w:val="0"/>
-          <w:numId w:val="28"/>
+          <w:numId w:val="34"/>
         </w:numPr>
         <w:spacing w:before="100" w:beforeAutospacing="1" w:after="100" w:afterAutospacing="1" w:line="240" w:lineRule="auto"/>
         <w:rPr>
@@ -229,7 +229,7 @@
           <w:szCs w:val="24"/>
           <w14:ligatures w14:val="none"/>
         </w:rPr>
-        <w:t>: Families and caregivers of individuals diagnosed with these conditions, seeking to understand and support their loved ones.</w:t>
+        <w:t>: Health professionals and educators seeking to provide resources and support for these individuals.</w:t>
       </w:r>
     </w:p>
     <w:p>
@@ -256,14 +256,14 @@
           <w:szCs w:val="27"/>
           <w14:ligatures w14:val="none"/>
         </w:rPr>
-        <w:t>Key Features</w:t>
+        <w:t>Core Features</w:t>
       </w:r>
     </w:p>
     <w:p>
       <w:pPr>
         <w:numPr>
           <w:ilvl w:val="0"/>
-          <w:numId w:val="29"/>
+          <w:numId w:val="35"/>
         </w:numPr>
         <w:spacing w:before="100" w:beforeAutospacing="1" w:after="100" w:afterAutospacing="1" w:line="240" w:lineRule="auto"/>
         <w:rPr>
@@ -284,7 +284,7 @@
           <w:szCs w:val="24"/>
           <w14:ligatures w14:val="none"/>
         </w:rPr>
-        <w:t>Educational Content</w:t>
+        <w:t>Resource Directory</w:t>
       </w:r>
       <w:r>
         <w:rPr>
@@ -294,14 +294,14 @@
           <w:szCs w:val="24"/>
           <w14:ligatures w14:val="none"/>
         </w:rPr>
-        <w:t>: Access in-depth articles, videos, and guides covering a wide range of conditions, focusing on late diagnosis and significant life changes.</w:t>
+        <w:t>:</w:t>
       </w:r>
     </w:p>
     <w:p>
       <w:pPr>
         <w:numPr>
-          <w:ilvl w:val="0"/>
-          <w:numId w:val="29"/>
+          <w:ilvl w:val="1"/>
+          <w:numId w:val="35"/>
         </w:numPr>
         <w:spacing w:before="100" w:beforeAutospacing="1" w:after="100" w:afterAutospacing="1" w:line="240" w:lineRule="auto"/>
         <w:rPr>
@@ -322,7 +322,7 @@
           <w:szCs w:val="24"/>
           <w14:ligatures w14:val="none"/>
         </w:rPr>
-        <w:t>Community Stories</w:t>
+        <w:t>Organized by Condition</w:t>
       </w:r>
       <w:r>
         <w:rPr>
@@ -332,14 +332,14 @@
           <w:szCs w:val="24"/>
           <w14:ligatures w14:val="none"/>
         </w:rPr>
-        <w:t>: Share personal stories, experiences, and challenges related to diagnosis or life changes, allowing others to learn from and connect with similar experiences.</w:t>
+        <w:t>: Each condition will have a dedicated page that lists external links to valuable learning and support resources.</w:t>
       </w:r>
     </w:p>
     <w:p>
       <w:pPr>
         <w:numPr>
-          <w:ilvl w:val="0"/>
-          <w:numId w:val="29"/>
+          <w:ilvl w:val="1"/>
+          <w:numId w:val="35"/>
         </w:numPr>
         <w:spacing w:before="100" w:beforeAutospacing="1" w:after="100" w:afterAutospacing="1" w:line="240" w:lineRule="auto"/>
         <w:rPr>
@@ -360,7 +360,7 @@
           <w:szCs w:val="24"/>
           <w14:ligatures w14:val="none"/>
         </w:rPr>
-        <w:t>Resource Directory</w:t>
+        <w:t>User Ratings</w:t>
       </w:r>
       <w:r>
         <w:rPr>
@@ -370,14 +370,14 @@
           <w:szCs w:val="24"/>
           <w14:ligatures w14:val="none"/>
         </w:rPr>
-        <w:t>: Discover a curated list of services, organizations, and tools tailored to specific needs, providing users with practical support and guidance.</w:t>
+        <w:t>: Registered users can rate the usefulness of each resource, helping others identify the most relevant and helpful material.</w:t>
       </w:r>
     </w:p>
     <w:p>
       <w:pPr>
         <w:numPr>
           <w:ilvl w:val="0"/>
-          <w:numId w:val="29"/>
+          <w:numId w:val="35"/>
         </w:numPr>
         <w:spacing w:before="100" w:beforeAutospacing="1" w:after="100" w:afterAutospacing="1" w:line="240" w:lineRule="auto"/>
         <w:rPr>
@@ -398,7 +398,7 @@
           <w:szCs w:val="24"/>
           <w14:ligatures w14:val="none"/>
         </w:rPr>
-        <w:t>Discussion Forums</w:t>
+        <w:t>User Authentication</w:t>
       </w:r>
       <w:r>
         <w:rPr>
@@ -408,41 +408,52 @@
           <w:szCs w:val="24"/>
           <w14:ligatures w14:val="none"/>
         </w:rPr>
-        <w:t>: Connect with others facing similar challenges, share advice, and find support through community interactions.</w:t>
+        <w:t>:</w:t>
       </w:r>
     </w:p>
     <w:p>
       <w:pPr>
+        <w:numPr>
+          <w:ilvl w:val="1"/>
+          <w:numId w:val="35"/>
+        </w:numPr>
         <w:spacing w:before="100" w:beforeAutospacing="1" w:after="100" w:afterAutospacing="1" w:line="240" w:lineRule="auto"/>
-        <w:outlineLvl w:val="2"/>
+        <w:rPr>
+          <w:rFonts w:ascii="Times New Roman" w:eastAsia="Times New Roman" w:hAnsi="Times New Roman" w:cs="Times New Roman"/>
+          <w:kern w:val="0"/>
+          <w:sz w:val="24"/>
+          <w:szCs w:val="24"/>
+          <w14:ligatures w14:val="none"/>
+        </w:rPr>
+      </w:pPr>
+      <w:r>
         <w:rPr>
           <w:rFonts w:ascii="Times New Roman" w:eastAsia="Times New Roman" w:hAnsi="Times New Roman" w:cs="Times New Roman"/>
           <w:b/>
           <w:bCs/>
           <w:kern w:val="0"/>
-          <w:sz w:val="27"/>
-          <w:szCs w:val="27"/>
-          <w14:ligatures w14:val="none"/>
-        </w:rPr>
-      </w:pPr>
+          <w:sz w:val="24"/>
+          <w:szCs w:val="24"/>
+          <w14:ligatures w14:val="none"/>
+        </w:rPr>
+        <w:t>Managed via AWS Cognito</w:t>
+      </w:r>
       <w:r>
         <w:rPr>
           <w:rFonts w:ascii="Times New Roman" w:eastAsia="Times New Roman" w:hAnsi="Times New Roman" w:cs="Times New Roman"/>
-          <w:b/>
-          <w:bCs/>
-          <w:kern w:val="0"/>
-          <w:sz w:val="27"/>
-          <w:szCs w:val="27"/>
-          <w14:ligatures w14:val="none"/>
-        </w:rPr>
-        <w:t>High-Level Benefits</w:t>
+          <w:kern w:val="0"/>
+          <w:sz w:val="24"/>
+          <w:szCs w:val="24"/>
+          <w14:ligatures w14:val="none"/>
+        </w:rPr>
+        <w:t>: Ensures secure access to rating features and future content contributions, such as blog posts or forum discussions.</w:t>
       </w:r>
     </w:p>
     <w:p>
       <w:pPr>
         <w:numPr>
           <w:ilvl w:val="0"/>
-          <w:numId w:val="30"/>
+          <w:numId w:val="35"/>
         </w:numPr>
         <w:spacing w:before="100" w:beforeAutospacing="1" w:after="100" w:afterAutospacing="1" w:line="240" w:lineRule="auto"/>
         <w:rPr>
@@ -463,7 +474,7 @@
           <w:szCs w:val="24"/>
           <w14:ligatures w14:val="none"/>
         </w:rPr>
-        <w:t>Knowledge Empowerment</w:t>
+        <w:t>Content Management</w:t>
       </w:r>
       <w:r>
         <w:rPr>
@@ -473,14 +484,14 @@
           <w:szCs w:val="24"/>
           <w14:ligatures w14:val="none"/>
         </w:rPr>
-        <w:t>: Equip users with the information they need to better understand their conditions and navigate the complexities of late diagnosis.</w:t>
+        <w:t>:</w:t>
       </w:r>
     </w:p>
     <w:p>
       <w:pPr>
         <w:numPr>
-          <w:ilvl w:val="0"/>
-          <w:numId w:val="30"/>
+          <w:ilvl w:val="1"/>
+          <w:numId w:val="35"/>
         </w:numPr>
         <w:spacing w:before="100" w:beforeAutospacing="1" w:after="100" w:afterAutospacing="1" w:line="240" w:lineRule="auto"/>
         <w:rPr>
@@ -501,7 +512,7 @@
           <w:szCs w:val="24"/>
           <w14:ligatures w14:val="none"/>
         </w:rPr>
-        <w:t>Community Connection</w:t>
+        <w:t>Resource Links</w:t>
       </w:r>
       <w:r>
         <w:rPr>
@@ -511,14 +522,14 @@
           <w:szCs w:val="24"/>
           <w14:ligatures w14:val="none"/>
         </w:rPr>
-        <w:t>: Foster a sense of belonging and support by connecting users with others who share similar experiences.</w:t>
+        <w:t>: Administrators can easily add and update external resource links to keep the content fresh and relevant.</w:t>
       </w:r>
     </w:p>
     <w:p>
       <w:pPr>
         <w:numPr>
-          <w:ilvl w:val="0"/>
-          <w:numId w:val="30"/>
+          <w:ilvl w:val="1"/>
+          <w:numId w:val="35"/>
         </w:numPr>
         <w:spacing w:before="100" w:beforeAutospacing="1" w:after="100" w:afterAutospacing="1" w:line="240" w:lineRule="auto"/>
         <w:rPr>
@@ -539,7 +550,7 @@
           <w:szCs w:val="24"/>
           <w14:ligatures w14:val="none"/>
         </w:rPr>
-        <w:t>Resource Accessibility</w:t>
+        <w:t>Ratings</w:t>
       </w:r>
       <w:r>
         <w:rPr>
@@ -549,7 +560,417 @@
           <w:szCs w:val="24"/>
           <w14:ligatures w14:val="none"/>
         </w:rPr>
-        <w:t>: Provide easy access to valuable resources, helping users and their families take informed steps towards managing their conditions.</w:t>
+        <w:t>: User ratings are averaged and displayed alongside resources to guide other users.</w:t>
+      </w:r>
+    </w:p>
+    <w:p>
+      <w:pPr>
+        <w:numPr>
+          <w:ilvl w:val="0"/>
+          <w:numId w:val="35"/>
+        </w:numPr>
+        <w:spacing w:before="100" w:beforeAutospacing="1" w:after="100" w:afterAutospacing="1" w:line="240" w:lineRule="auto"/>
+        <w:rPr>
+          <w:rFonts w:ascii="Times New Roman" w:eastAsia="Times New Roman" w:hAnsi="Times New Roman" w:cs="Times New Roman"/>
+          <w:kern w:val="0"/>
+          <w:sz w:val="24"/>
+          <w:szCs w:val="24"/>
+          <w14:ligatures w14:val="none"/>
+        </w:rPr>
+      </w:pPr>
+      <w:r>
+        <w:rPr>
+          <w:rFonts w:ascii="Times New Roman" w:eastAsia="Times New Roman" w:hAnsi="Times New Roman" w:cs="Times New Roman"/>
+          <w:b/>
+          <w:bCs/>
+          <w:kern w:val="0"/>
+          <w:sz w:val="24"/>
+          <w:szCs w:val="24"/>
+          <w14:ligatures w14:val="none"/>
+        </w:rPr>
+        <w:t>Future Enhancements</w:t>
+      </w:r>
+      <w:r>
+        <w:rPr>
+          <w:rFonts w:ascii="Times New Roman" w:eastAsia="Times New Roman" w:hAnsi="Times New Roman" w:cs="Times New Roman"/>
+          <w:kern w:val="0"/>
+          <w:sz w:val="24"/>
+          <w:szCs w:val="24"/>
+          <w14:ligatures w14:val="none"/>
+        </w:rPr>
+        <w:t>:</w:t>
+      </w:r>
+    </w:p>
+    <w:p>
+      <w:pPr>
+        <w:numPr>
+          <w:ilvl w:val="1"/>
+          <w:numId w:val="35"/>
+        </w:numPr>
+        <w:spacing w:before="100" w:beforeAutospacing="1" w:after="100" w:afterAutospacing="1" w:line="240" w:lineRule="auto"/>
+        <w:rPr>
+          <w:rFonts w:ascii="Times New Roman" w:eastAsia="Times New Roman" w:hAnsi="Times New Roman" w:cs="Times New Roman"/>
+          <w:kern w:val="0"/>
+          <w:sz w:val="24"/>
+          <w:szCs w:val="24"/>
+          <w14:ligatures w14:val="none"/>
+        </w:rPr>
+      </w:pPr>
+      <w:r>
+        <w:rPr>
+          <w:rFonts w:ascii="Times New Roman" w:eastAsia="Times New Roman" w:hAnsi="Times New Roman" w:cs="Times New Roman"/>
+          <w:b/>
+          <w:bCs/>
+          <w:kern w:val="0"/>
+          <w:sz w:val="24"/>
+          <w:szCs w:val="24"/>
+          <w14:ligatures w14:val="none"/>
+        </w:rPr>
+        <w:t>Blog for Personal Stories</w:t>
+      </w:r>
+      <w:r>
+        <w:rPr>
+          <w:rFonts w:ascii="Times New Roman" w:eastAsia="Times New Roman" w:hAnsi="Times New Roman" w:cs="Times New Roman"/>
+          <w:kern w:val="0"/>
+          <w:sz w:val="24"/>
+          <w:szCs w:val="24"/>
+          <w14:ligatures w14:val="none"/>
+        </w:rPr>
+        <w:t>: Allow users to share their experiences related to specific conditions, providing a platform for connection and support.</w:t>
+      </w:r>
+    </w:p>
+    <w:p>
+      <w:pPr>
+        <w:numPr>
+          <w:ilvl w:val="1"/>
+          <w:numId w:val="35"/>
+        </w:numPr>
+        <w:spacing w:before="100" w:beforeAutospacing="1" w:after="100" w:afterAutospacing="1" w:line="240" w:lineRule="auto"/>
+        <w:rPr>
+          <w:rFonts w:ascii="Times New Roman" w:eastAsia="Times New Roman" w:hAnsi="Times New Roman" w:cs="Times New Roman"/>
+          <w:kern w:val="0"/>
+          <w:sz w:val="24"/>
+          <w:szCs w:val="24"/>
+          <w14:ligatures w14:val="none"/>
+        </w:rPr>
+      </w:pPr>
+      <w:r>
+        <w:rPr>
+          <w:rFonts w:ascii="Times New Roman" w:eastAsia="Times New Roman" w:hAnsi="Times New Roman" w:cs="Times New Roman"/>
+          <w:b/>
+          <w:bCs/>
+          <w:kern w:val="0"/>
+          <w:sz w:val="24"/>
+          <w:szCs w:val="24"/>
+          <w14:ligatures w14:val="none"/>
+        </w:rPr>
+        <w:t>Forum for Discussions</w:t>
+      </w:r>
+      <w:r>
+        <w:rPr>
+          <w:rFonts w:ascii="Times New Roman" w:eastAsia="Times New Roman" w:hAnsi="Times New Roman" w:cs="Times New Roman"/>
+          <w:kern w:val="0"/>
+          <w:sz w:val="24"/>
+          <w:szCs w:val="24"/>
+          <w14:ligatures w14:val="none"/>
+        </w:rPr>
+        <w:t>: A more interactive feature where users can create threads, ask questions, and engage with others in the community.</w:t>
+      </w:r>
+    </w:p>
+    <w:p>
+      <w:pPr>
+        <w:spacing w:before="100" w:beforeAutospacing="1" w:after="100" w:afterAutospacing="1" w:line="240" w:lineRule="auto"/>
+        <w:outlineLvl w:val="2"/>
+        <w:rPr>
+          <w:rFonts w:ascii="Times New Roman" w:eastAsia="Times New Roman" w:hAnsi="Times New Roman" w:cs="Times New Roman"/>
+          <w:b/>
+          <w:bCs/>
+          <w:kern w:val="0"/>
+          <w:sz w:val="27"/>
+          <w:szCs w:val="27"/>
+          <w14:ligatures w14:val="none"/>
+        </w:rPr>
+      </w:pPr>
+      <w:r>
+        <w:rPr>
+          <w:rFonts w:ascii="Times New Roman" w:eastAsia="Times New Roman" w:hAnsi="Times New Roman" w:cs="Times New Roman"/>
+          <w:b/>
+          <w:bCs/>
+          <w:kern w:val="0"/>
+          <w:sz w:val="27"/>
+          <w:szCs w:val="27"/>
+          <w14:ligatures w14:val="none"/>
+        </w:rPr>
+        <w:t>Technical Implementation</w:t>
+      </w:r>
+    </w:p>
+    <w:p>
+      <w:pPr>
+        <w:numPr>
+          <w:ilvl w:val="0"/>
+          <w:numId w:val="36"/>
+        </w:numPr>
+        <w:spacing w:before="100" w:beforeAutospacing="1" w:after="100" w:afterAutospacing="1" w:line="240" w:lineRule="auto"/>
+        <w:rPr>
+          <w:rFonts w:ascii="Times New Roman" w:eastAsia="Times New Roman" w:hAnsi="Times New Roman" w:cs="Times New Roman"/>
+          <w:kern w:val="0"/>
+          <w:sz w:val="24"/>
+          <w:szCs w:val="24"/>
+          <w14:ligatures w14:val="none"/>
+        </w:rPr>
+      </w:pPr>
+      <w:r>
+        <w:rPr>
+          <w:rFonts w:ascii="Times New Roman" w:eastAsia="Times New Roman" w:hAnsi="Times New Roman" w:cs="Times New Roman"/>
+          <w:b/>
+          <w:bCs/>
+          <w:kern w:val="0"/>
+          <w:sz w:val="24"/>
+          <w:szCs w:val="24"/>
+          <w14:ligatures w14:val="none"/>
+        </w:rPr>
+        <w:lastRenderedPageBreak/>
+        <w:t>Front-End</w:t>
+      </w:r>
+      <w:r>
+        <w:rPr>
+          <w:rFonts w:ascii="Times New Roman" w:eastAsia="Times New Roman" w:hAnsi="Times New Roman" w:cs="Times New Roman"/>
+          <w:kern w:val="0"/>
+          <w:sz w:val="24"/>
+          <w:szCs w:val="24"/>
+          <w14:ligatures w14:val="none"/>
+        </w:rPr>
+        <w:t>:</w:t>
+      </w:r>
+    </w:p>
+    <w:p>
+      <w:pPr>
+        <w:numPr>
+          <w:ilvl w:val="1"/>
+          <w:numId w:val="36"/>
+        </w:numPr>
+        <w:spacing w:before="100" w:beforeAutospacing="1" w:after="100" w:afterAutospacing="1" w:line="240" w:lineRule="auto"/>
+        <w:rPr>
+          <w:rFonts w:ascii="Times New Roman" w:eastAsia="Times New Roman" w:hAnsi="Times New Roman" w:cs="Times New Roman"/>
+          <w:kern w:val="0"/>
+          <w:sz w:val="24"/>
+          <w:szCs w:val="24"/>
+          <w14:ligatures w14:val="none"/>
+        </w:rPr>
+      </w:pPr>
+      <w:r>
+        <w:rPr>
+          <w:rFonts w:ascii="Times New Roman" w:eastAsia="Times New Roman" w:hAnsi="Times New Roman" w:cs="Times New Roman"/>
+          <w:kern w:val="0"/>
+          <w:sz w:val="24"/>
+          <w:szCs w:val="24"/>
+          <w14:ligatures w14:val="none"/>
+        </w:rPr>
+        <w:t>Built with React, providing a responsive and user-friendly interface.</w:t>
+      </w:r>
+    </w:p>
+    <w:p>
+      <w:pPr>
+        <w:numPr>
+          <w:ilvl w:val="1"/>
+          <w:numId w:val="36"/>
+        </w:numPr>
+        <w:spacing w:before="100" w:beforeAutospacing="1" w:after="100" w:afterAutospacing="1" w:line="240" w:lineRule="auto"/>
+        <w:rPr>
+          <w:rFonts w:ascii="Times New Roman" w:eastAsia="Times New Roman" w:hAnsi="Times New Roman" w:cs="Times New Roman"/>
+          <w:kern w:val="0"/>
+          <w:sz w:val="24"/>
+          <w:szCs w:val="24"/>
+          <w14:ligatures w14:val="none"/>
+        </w:rPr>
+      </w:pPr>
+      <w:r>
+        <w:rPr>
+          <w:rFonts w:ascii="Times New Roman" w:eastAsia="Times New Roman" w:hAnsi="Times New Roman" w:cs="Times New Roman"/>
+          <w:kern w:val="0"/>
+          <w:sz w:val="24"/>
+          <w:szCs w:val="24"/>
+          <w14:ligatures w14:val="none"/>
+        </w:rPr>
+        <w:t>Hosted on AWS Amplify for seamless deployment and continuous integration.</w:t>
+      </w:r>
+    </w:p>
+    <w:p>
+      <w:pPr>
+        <w:numPr>
+          <w:ilvl w:val="0"/>
+          <w:numId w:val="36"/>
+        </w:numPr>
+        <w:spacing w:before="100" w:beforeAutospacing="1" w:after="100" w:afterAutospacing="1" w:line="240" w:lineRule="auto"/>
+        <w:rPr>
+          <w:rFonts w:ascii="Times New Roman" w:eastAsia="Times New Roman" w:hAnsi="Times New Roman" w:cs="Times New Roman"/>
+          <w:kern w:val="0"/>
+          <w:sz w:val="24"/>
+          <w:szCs w:val="24"/>
+          <w14:ligatures w14:val="none"/>
+        </w:rPr>
+      </w:pPr>
+      <w:r>
+        <w:rPr>
+          <w:rFonts w:ascii="Times New Roman" w:eastAsia="Times New Roman" w:hAnsi="Times New Roman" w:cs="Times New Roman"/>
+          <w:b/>
+          <w:bCs/>
+          <w:kern w:val="0"/>
+          <w:sz w:val="24"/>
+          <w:szCs w:val="24"/>
+          <w14:ligatures w14:val="none"/>
+        </w:rPr>
+        <w:t>Back-End</w:t>
+      </w:r>
+      <w:r>
+        <w:rPr>
+          <w:rFonts w:ascii="Times New Roman" w:eastAsia="Times New Roman" w:hAnsi="Times New Roman" w:cs="Times New Roman"/>
+          <w:kern w:val="0"/>
+          <w:sz w:val="24"/>
+          <w:szCs w:val="24"/>
+          <w14:ligatures w14:val="none"/>
+        </w:rPr>
+        <w:t>:</w:t>
+      </w:r>
+    </w:p>
+    <w:p>
+      <w:pPr>
+        <w:numPr>
+          <w:ilvl w:val="1"/>
+          <w:numId w:val="36"/>
+        </w:numPr>
+        <w:spacing w:before="100" w:beforeAutospacing="1" w:after="100" w:afterAutospacing="1" w:line="240" w:lineRule="auto"/>
+        <w:rPr>
+          <w:rFonts w:ascii="Times New Roman" w:eastAsia="Times New Roman" w:hAnsi="Times New Roman" w:cs="Times New Roman"/>
+          <w:kern w:val="0"/>
+          <w:sz w:val="24"/>
+          <w:szCs w:val="24"/>
+          <w14:ligatures w14:val="none"/>
+        </w:rPr>
+      </w:pPr>
+      <w:r>
+        <w:rPr>
+          <w:rFonts w:ascii="Times New Roman" w:eastAsia="Times New Roman" w:hAnsi="Times New Roman" w:cs="Times New Roman"/>
+          <w:b/>
+          <w:bCs/>
+          <w:kern w:val="0"/>
+          <w:sz w:val="24"/>
+          <w:szCs w:val="24"/>
+          <w14:ligatures w14:val="none"/>
+        </w:rPr>
+        <w:t>Database</w:t>
+      </w:r>
+      <w:r>
+        <w:rPr>
+          <w:rFonts w:ascii="Times New Roman" w:eastAsia="Times New Roman" w:hAnsi="Times New Roman" w:cs="Times New Roman"/>
+          <w:kern w:val="0"/>
+          <w:sz w:val="24"/>
+          <w:szCs w:val="24"/>
+          <w14:ligatures w14:val="none"/>
+        </w:rPr>
+        <w:t>: AWS RDS with PostgreSQL for managing structured data, including user accounts, resource links, ratings, and (in the future) blog/forum content.</w:t>
+      </w:r>
+    </w:p>
+    <w:p>
+      <w:pPr>
+        <w:numPr>
+          <w:ilvl w:val="1"/>
+          <w:numId w:val="36"/>
+        </w:numPr>
+        <w:spacing w:before="100" w:beforeAutospacing="1" w:after="100" w:afterAutospacing="1" w:line="240" w:lineRule="auto"/>
+        <w:rPr>
+          <w:rFonts w:ascii="Times New Roman" w:eastAsia="Times New Roman" w:hAnsi="Times New Roman" w:cs="Times New Roman"/>
+          <w:kern w:val="0"/>
+          <w:sz w:val="24"/>
+          <w:szCs w:val="24"/>
+          <w14:ligatures w14:val="none"/>
+        </w:rPr>
+      </w:pPr>
+      <w:r>
+        <w:rPr>
+          <w:rFonts w:ascii="Times New Roman" w:eastAsia="Times New Roman" w:hAnsi="Times New Roman" w:cs="Times New Roman"/>
+          <w:b/>
+          <w:bCs/>
+          <w:kern w:val="0"/>
+          <w:sz w:val="24"/>
+          <w:szCs w:val="24"/>
+          <w14:ligatures w14:val="none"/>
+        </w:rPr>
+        <w:t>API Management</w:t>
+      </w:r>
+      <w:r>
+        <w:rPr>
+          <w:rFonts w:ascii="Times New Roman" w:eastAsia="Times New Roman" w:hAnsi="Times New Roman" w:cs="Times New Roman"/>
+          <w:kern w:val="0"/>
+          <w:sz w:val="24"/>
+          <w:szCs w:val="24"/>
+          <w14:ligatures w14:val="none"/>
+        </w:rPr>
+        <w:t>: AWS API Gateway and Lambda functions to handle API requests between the front-end and database.</w:t>
+      </w:r>
+    </w:p>
+    <w:p>
+      <w:pPr>
+        <w:numPr>
+          <w:ilvl w:val="0"/>
+          <w:numId w:val="36"/>
+        </w:numPr>
+        <w:spacing w:before="100" w:beforeAutospacing="1" w:after="100" w:afterAutospacing="1" w:line="240" w:lineRule="auto"/>
+        <w:rPr>
+          <w:rFonts w:ascii="Times New Roman" w:eastAsia="Times New Roman" w:hAnsi="Times New Roman" w:cs="Times New Roman"/>
+          <w:kern w:val="0"/>
+          <w:sz w:val="24"/>
+          <w:szCs w:val="24"/>
+          <w14:ligatures w14:val="none"/>
+        </w:rPr>
+      </w:pPr>
+      <w:r>
+        <w:rPr>
+          <w:rFonts w:ascii="Times New Roman" w:eastAsia="Times New Roman" w:hAnsi="Times New Roman" w:cs="Times New Roman"/>
+          <w:b/>
+          <w:bCs/>
+          <w:kern w:val="0"/>
+          <w:sz w:val="24"/>
+          <w:szCs w:val="24"/>
+          <w14:ligatures w14:val="none"/>
+        </w:rPr>
+        <w:t>Scalability</w:t>
+      </w:r>
+      <w:r>
+        <w:rPr>
+          <w:rFonts w:ascii="Times New Roman" w:eastAsia="Times New Roman" w:hAnsi="Times New Roman" w:cs="Times New Roman"/>
+          <w:kern w:val="0"/>
+          <w:sz w:val="24"/>
+          <w:szCs w:val="24"/>
+          <w14:ligatures w14:val="none"/>
+        </w:rPr>
+        <w:t>:</w:t>
+      </w:r>
+    </w:p>
+    <w:p>
+      <w:pPr>
+        <w:numPr>
+          <w:ilvl w:val="1"/>
+          <w:numId w:val="36"/>
+        </w:numPr>
+        <w:spacing w:before="100" w:beforeAutospacing="1" w:after="100" w:afterAutospacing="1" w:line="240" w:lineRule="auto"/>
+        <w:rPr>
+          <w:rFonts w:ascii="Times New Roman" w:eastAsia="Times New Roman" w:hAnsi="Times New Roman" w:cs="Times New Roman"/>
+          <w:kern w:val="0"/>
+          <w:sz w:val="24"/>
+          <w:szCs w:val="24"/>
+          <w14:ligatures w14:val="none"/>
+        </w:rPr>
+      </w:pPr>
+      <w:r>
+        <w:rPr>
+          <w:rFonts w:ascii="Times New Roman" w:eastAsia="Times New Roman" w:hAnsi="Times New Roman" w:cs="Times New Roman"/>
+          <w:kern w:val="0"/>
+          <w:sz w:val="24"/>
+          <w:szCs w:val="24"/>
+          <w14:ligatures w14:val="none"/>
+        </w:rPr>
+        <w:t>The platform is designed to scale as the user base grows, with the ability to integrate more features over time, such as personalized content recommendations and video hosting.</w:t>
       </w:r>
     </w:p>
     <w:p>
@@ -583,7 +1004,7 @@
       <w:pPr>
         <w:numPr>
           <w:ilvl w:val="0"/>
-          <w:numId w:val="31"/>
+          <w:numId w:val="37"/>
         </w:numPr>
         <w:spacing w:before="100" w:beforeAutospacing="1" w:after="100" w:afterAutospacing="1" w:line="240" w:lineRule="auto"/>
         <w:rPr>
@@ -604,7 +1025,6 @@
           <w:szCs w:val="24"/>
           <w14:ligatures w14:val="none"/>
         </w:rPr>
-        <w:lastRenderedPageBreak/>
         <w:t>In-Scope</w:t>
       </w:r>
       <w:r>
@@ -622,7 +1042,7 @@
       <w:pPr>
         <w:numPr>
           <w:ilvl w:val="1"/>
-          <w:numId w:val="31"/>
+          <w:numId w:val="37"/>
         </w:numPr>
         <w:spacing w:before="100" w:beforeAutospacing="1" w:after="100" w:afterAutospacing="1" w:line="240" w:lineRule="auto"/>
         <w:rPr>
@@ -641,14 +1061,14 @@
           <w:szCs w:val="24"/>
           <w14:ligatures w14:val="none"/>
         </w:rPr>
-        <w:t>Development of the front-end using React for a responsive and user-friendly interface.</w:t>
+        <w:t>Launch the platform with the core feature of a resource directory and user ratings.</w:t>
       </w:r>
     </w:p>
     <w:p>
       <w:pPr>
         <w:numPr>
           <w:ilvl w:val="1"/>
-          <w:numId w:val="31"/>
+          <w:numId w:val="37"/>
         </w:numPr>
         <w:spacing w:before="100" w:beforeAutospacing="1" w:after="100" w:afterAutospacing="1" w:line="240" w:lineRule="auto"/>
         <w:rPr>
@@ -667,36 +1087,14 @@
           <w:szCs w:val="24"/>
           <w14:ligatures w14:val="none"/>
         </w:rPr>
-        <w:t xml:space="preserve">Development of the </w:t>
-      </w:r>
-      <w:proofErr w:type="gramStart"/>
-      <w:r>
-        <w:rPr>
-          <w:rFonts w:ascii="Times New Roman" w:eastAsia="Times New Roman" w:hAnsi="Times New Roman" w:cs="Times New Roman"/>
-          <w:kern w:val="0"/>
-          <w:sz w:val="24"/>
-          <w:szCs w:val="24"/>
-          <w14:ligatures w14:val="none"/>
-        </w:rPr>
-        <w:t>back-end</w:t>
-      </w:r>
-      <w:proofErr w:type="gramEnd"/>
-      <w:r>
-        <w:rPr>
-          <w:rFonts w:ascii="Times New Roman" w:eastAsia="Times New Roman" w:hAnsi="Times New Roman" w:cs="Times New Roman"/>
-          <w:kern w:val="0"/>
-          <w:sz w:val="24"/>
-          <w:szCs w:val="24"/>
-          <w14:ligatures w14:val="none"/>
-        </w:rPr>
-        <w:t xml:space="preserve"> using Django to handle user authentication, content management, and community features.</w:t>
+        <w:t>Basic user authentication to support ratings and future contributions.</w:t>
       </w:r>
     </w:p>
     <w:p>
       <w:pPr>
         <w:numPr>
-          <w:ilvl w:val="1"/>
-          <w:numId w:val="31"/>
+          <w:ilvl w:val="0"/>
+          <w:numId w:val="37"/>
         </w:numPr>
         <w:spacing w:before="100" w:beforeAutospacing="1" w:after="100" w:afterAutospacing="1" w:line="240" w:lineRule="auto"/>
         <w:rPr>
@@ -710,19 +1108,31 @@
       <w:r>
         <w:rPr>
           <w:rFonts w:ascii="Times New Roman" w:eastAsia="Times New Roman" w:hAnsi="Times New Roman" w:cs="Times New Roman"/>
-          <w:kern w:val="0"/>
-          <w:sz w:val="24"/>
-          <w:szCs w:val="24"/>
-          <w14:ligatures w14:val="none"/>
-        </w:rPr>
-        <w:t>Integration with MySQL for secure data storage.</w:t>
+          <w:b/>
+          <w:bCs/>
+          <w:kern w:val="0"/>
+          <w:sz w:val="24"/>
+          <w:szCs w:val="24"/>
+          <w14:ligatures w14:val="none"/>
+        </w:rPr>
+        <w:t>Out-of-Scope</w:t>
+      </w:r>
+      <w:r>
+        <w:rPr>
+          <w:rFonts w:ascii="Times New Roman" w:eastAsia="Times New Roman" w:hAnsi="Times New Roman" w:cs="Times New Roman"/>
+          <w:kern w:val="0"/>
+          <w:sz w:val="24"/>
+          <w:szCs w:val="24"/>
+          <w14:ligatures w14:val="none"/>
+        </w:rPr>
+        <w:t xml:space="preserve"> (for the initial launch):</w:t>
       </w:r>
     </w:p>
     <w:p>
       <w:pPr>
         <w:numPr>
           <w:ilvl w:val="1"/>
-          <w:numId w:val="31"/>
+          <w:numId w:val="37"/>
         </w:numPr>
         <w:spacing w:before="100" w:beforeAutospacing="1" w:after="100" w:afterAutospacing="1" w:line="240" w:lineRule="auto"/>
         <w:rPr>
@@ -741,14 +1151,14 @@
           <w:szCs w:val="24"/>
           <w14:ligatures w14:val="none"/>
         </w:rPr>
-        <w:t>Deployment on platforms such as AWS Amplify and Heroku for front-end and back-end hosting, respectively.</w:t>
+        <w:t>Advanced features like forums and blogs, which will be considered for future development based on user demand and platform growth.</w:t>
       </w:r>
     </w:p>
     <w:p>
       <w:pPr>
         <w:numPr>
-          <w:ilvl w:val="0"/>
-          <w:numId w:val="31"/>
+          <w:ilvl w:val="1"/>
+          <w:numId w:val="37"/>
         </w:numPr>
         <w:spacing w:before="100" w:beforeAutospacing="1" w:after="100" w:afterAutospacing="1" w:line="240" w:lineRule="auto"/>
         <w:rPr>
@@ -762,102 +1172,12 @@
       <w:r>
         <w:rPr>
           <w:rFonts w:ascii="Times New Roman" w:eastAsia="Times New Roman" w:hAnsi="Times New Roman" w:cs="Times New Roman"/>
-          <w:b/>
-          <w:bCs/>
-          <w:kern w:val="0"/>
-          <w:sz w:val="24"/>
-          <w:szCs w:val="24"/>
-          <w14:ligatures w14:val="none"/>
-        </w:rPr>
-        <w:t>Out-of-Scope</w:t>
-      </w:r>
-      <w:r>
-        <w:rPr>
-          <w:rFonts w:ascii="Times New Roman" w:eastAsia="Times New Roman" w:hAnsi="Times New Roman" w:cs="Times New Roman"/>
-          <w:kern w:val="0"/>
-          <w:sz w:val="24"/>
-          <w:szCs w:val="24"/>
-          <w14:ligatures w14:val="none"/>
-        </w:rPr>
-        <w:t>:</w:t>
-      </w:r>
-    </w:p>
-    <w:p>
-      <w:pPr>
-        <w:numPr>
-          <w:ilvl w:val="1"/>
-          <w:numId w:val="31"/>
-        </w:numPr>
-        <w:spacing w:before="100" w:beforeAutospacing="1" w:after="100" w:afterAutospacing="1" w:line="240" w:lineRule="auto"/>
-        <w:rPr>
-          <w:rFonts w:ascii="Times New Roman" w:eastAsia="Times New Roman" w:hAnsi="Times New Roman" w:cs="Times New Roman"/>
-          <w:kern w:val="0"/>
-          <w:sz w:val="24"/>
-          <w:szCs w:val="24"/>
-          <w14:ligatures w14:val="none"/>
-        </w:rPr>
-      </w:pPr>
-      <w:r>
-        <w:rPr>
-          <w:rFonts w:ascii="Times New Roman" w:eastAsia="Times New Roman" w:hAnsi="Times New Roman" w:cs="Times New Roman"/>
-          <w:kern w:val="0"/>
-          <w:sz w:val="24"/>
-          <w:szCs w:val="24"/>
-          <w14:ligatures w14:val="none"/>
-        </w:rPr>
-        <w:t>Advanced features like personalized recommendations or AI-driven insights.</w:t>
-      </w:r>
-    </w:p>
-    <w:p>
-      <w:pPr>
-        <w:numPr>
-          <w:ilvl w:val="1"/>
-          <w:numId w:val="31"/>
-        </w:numPr>
-        <w:spacing w:before="100" w:beforeAutospacing="1" w:after="100" w:afterAutospacing="1" w:line="240" w:lineRule="auto"/>
-        <w:rPr>
-          <w:rFonts w:ascii="Times New Roman" w:eastAsia="Times New Roman" w:hAnsi="Times New Roman" w:cs="Times New Roman"/>
-          <w:kern w:val="0"/>
-          <w:sz w:val="24"/>
-          <w:szCs w:val="24"/>
-          <w14:ligatures w14:val="none"/>
-        </w:rPr>
-      </w:pPr>
-      <w:r>
-        <w:rPr>
-          <w:rFonts w:ascii="Times New Roman" w:eastAsia="Times New Roman" w:hAnsi="Times New Roman" w:cs="Times New Roman"/>
-          <w:kern w:val="0"/>
-          <w:sz w:val="24"/>
-          <w:szCs w:val="24"/>
-          <w14:ligatures w14:val="none"/>
-        </w:rPr>
-        <w:t>Development of mobile apps.</w:t>
-      </w:r>
-    </w:p>
-    <w:p>
-      <w:pPr>
-        <w:numPr>
-          <w:ilvl w:val="1"/>
-          <w:numId w:val="31"/>
-        </w:numPr>
-        <w:spacing w:before="100" w:beforeAutospacing="1" w:after="100" w:afterAutospacing="1" w:line="240" w:lineRule="auto"/>
-        <w:rPr>
-          <w:rFonts w:ascii="Times New Roman" w:eastAsia="Times New Roman" w:hAnsi="Times New Roman" w:cs="Times New Roman"/>
-          <w:kern w:val="0"/>
-          <w:sz w:val="24"/>
-          <w:szCs w:val="24"/>
-          <w14:ligatures w14:val="none"/>
-        </w:rPr>
-      </w:pPr>
-      <w:r>
-        <w:rPr>
-          <w:rFonts w:ascii="Times New Roman" w:eastAsia="Times New Roman" w:hAnsi="Times New Roman" w:cs="Times New Roman"/>
-          <w:kern w:val="0"/>
-          <w:sz w:val="24"/>
-          <w:szCs w:val="24"/>
-          <w14:ligatures w14:val="none"/>
-        </w:rPr>
-        <w:t>Support for conditions not related to neurodiversity, mental health, or significant physical changes.</w:t>
+          <w:kern w:val="0"/>
+          <w:sz w:val="24"/>
+          <w:szCs w:val="24"/>
+          <w14:ligatures w14:val="none"/>
+        </w:rPr>
+        <w:t>Hosting of video content, though external video integration (e.g., YouTube) will be supported.</w:t>
       </w:r>
     </w:p>
     <w:p>
@@ -891,7 +1211,7 @@
       <w:pPr>
         <w:numPr>
           <w:ilvl w:val="0"/>
-          <w:numId w:val="32"/>
+          <w:numId w:val="38"/>
         </w:numPr>
         <w:spacing w:before="100" w:beforeAutospacing="1" w:after="100" w:afterAutospacing="1" w:line="240" w:lineRule="auto"/>
         <w:rPr>
@@ -922,14 +1242,14 @@
           <w:szCs w:val="24"/>
           <w14:ligatures w14:val="none"/>
         </w:rPr>
-        <w:t>: Build a minimum viable product (MVP) with core features like user authentication, content management, and basic community interaction.</w:t>
+        <w:t>: Focus on building the resource directory with user ratings and basic authentication.</w:t>
       </w:r>
     </w:p>
     <w:p>
       <w:pPr>
         <w:numPr>
           <w:ilvl w:val="0"/>
-          <w:numId w:val="32"/>
+          <w:numId w:val="38"/>
         </w:numPr>
         <w:spacing w:before="100" w:beforeAutospacing="1" w:after="100" w:afterAutospacing="1" w:line="240" w:lineRule="auto"/>
         <w:rPr>
@@ -960,14 +1280,14 @@
           <w:szCs w:val="24"/>
           <w14:ligatures w14:val="none"/>
         </w:rPr>
-        <w:t>: Release the MVP to a small group of users for feedback and refinement.</w:t>
+        <w:t>: Release the MVP to a select group for feedback and refinement.</w:t>
       </w:r>
     </w:p>
     <w:p>
       <w:pPr>
         <w:numPr>
           <w:ilvl w:val="0"/>
-          <w:numId w:val="32"/>
+          <w:numId w:val="38"/>
         </w:numPr>
         <w:spacing w:before="100" w:beforeAutospacing="1" w:after="100" w:afterAutospacing="1" w:line="240" w:lineRule="auto"/>
         <w:rPr>
@@ -998,7 +1318,7 @@
           <w:szCs w:val="24"/>
           <w14:ligatures w14:val="none"/>
         </w:rPr>
-        <w:t>: Deploy the platform publicly, with full features and resources available.</w:t>
+        <w:t>: Publicly launch the platform with core features, with plans for future enhancements.</w:t>
       </w:r>
     </w:p>
     <w:p>
@@ -1032,7 +1352,7 @@
       <w:pPr>
         <w:numPr>
           <w:ilvl w:val="0"/>
-          <w:numId w:val="33"/>
+          <w:numId w:val="39"/>
         </w:numPr>
         <w:spacing w:before="100" w:beforeAutospacing="1" w:after="100" w:afterAutospacing="1" w:line="240" w:lineRule="auto"/>
         <w:rPr>
@@ -1053,7 +1373,7 @@
           <w:szCs w:val="24"/>
           <w14:ligatures w14:val="none"/>
         </w:rPr>
-        <w:t>Finalize Design Documents</w:t>
+        <w:t>Design Documentation</w:t>
       </w:r>
       <w:r>
         <w:rPr>
@@ -1063,14 +1383,14 @@
           <w:szCs w:val="24"/>
           <w14:ligatures w14:val="none"/>
         </w:rPr>
-        <w:t>: Create detailed design documents that outline the system architecture, database schema, and UI/UX design.</w:t>
+        <w:t>: Finalize the system architecture and database schema.</w:t>
       </w:r>
     </w:p>
     <w:p>
       <w:pPr>
         <w:numPr>
           <w:ilvl w:val="0"/>
-          <w:numId w:val="33"/>
+          <w:numId w:val="39"/>
         </w:numPr>
         <w:spacing w:before="100" w:beforeAutospacing="1" w:after="100" w:afterAutospacing="1" w:line="240" w:lineRule="auto"/>
         <w:rPr>
@@ -1091,7 +1411,7 @@
           <w:szCs w:val="24"/>
           <w14:ligatures w14:val="none"/>
         </w:rPr>
-        <w:t>Develop Scope Document</w:t>
+        <w:t>Scope Document</w:t>
       </w:r>
       <w:r>
         <w:rPr>
@@ -1101,14 +1421,14 @@
           <w:szCs w:val="24"/>
           <w14:ligatures w14:val="none"/>
         </w:rPr>
-        <w:t>: Clearly define the boundaries of the project, including deliverables and milestones.</w:t>
+        <w:t>: Detail the project’s deliverables, timelines, and resource allocation.</w:t>
       </w:r>
     </w:p>
     <w:p>
       <w:pPr>
         <w:numPr>
           <w:ilvl w:val="0"/>
-          <w:numId w:val="33"/>
+          <w:numId w:val="39"/>
         </w:numPr>
         <w:spacing w:before="100" w:beforeAutospacing="1" w:after="100" w:afterAutospacing="1" w:line="240" w:lineRule="auto"/>
         <w:rPr>
@@ -1129,7 +1449,7 @@
           <w:szCs w:val="24"/>
           <w14:ligatures w14:val="none"/>
         </w:rPr>
-        <w:t>Begin Development</w:t>
+        <w:t>Development Planning</w:t>
       </w:r>
       <w:r>
         <w:rPr>
@@ -1139,7 +1459,7 @@
           <w:szCs w:val="24"/>
           <w14:ligatures w14:val="none"/>
         </w:rPr>
-        <w:t>: Start the implementation of the MVP, focusing on the key features outlined in this summary.</w:t>
+        <w:t>: Plan the development phases, focusing first on the resource directory and user ratings.</w:t>
       </w:r>
     </w:p>
     <w:p/>
@@ -2014,6 +2334,155 @@
     </w:lvl>
   </w:abstractNum>
   <w:abstractNum w:abstractNumId="6" w15:restartNumberingAfterBreak="0">
+    <w:nsid w:val="221E0EE3"/>
+    <w:multiLevelType w:val="multilevel"/>
+    <w:tmpl w:val="8F0ADF82"/>
+    <w:lvl w:ilvl="0">
+      <w:start w:val="1"/>
+      <w:numFmt w:val="bullet"/>
+      <w:lvlText w:val=""/>
+      <w:lvlJc w:val="left"/>
+      <w:pPr>
+        <w:tabs>
+          <w:tab w:val="num" w:pos="720"/>
+        </w:tabs>
+        <w:ind w:left="720" w:hanging="360"/>
+      </w:pPr>
+      <w:rPr>
+        <w:rFonts w:ascii="Symbol" w:hAnsi="Symbol" w:hint="default"/>
+        <w:sz w:val="20"/>
+      </w:rPr>
+    </w:lvl>
+    <w:lvl w:ilvl="1" w:tentative="1">
+      <w:start w:val="1"/>
+      <w:numFmt w:val="bullet"/>
+      <w:lvlText w:val="o"/>
+      <w:lvlJc w:val="left"/>
+      <w:pPr>
+        <w:tabs>
+          <w:tab w:val="num" w:pos="1440"/>
+        </w:tabs>
+        <w:ind w:left="1440" w:hanging="360"/>
+      </w:pPr>
+      <w:rPr>
+        <w:rFonts w:ascii="Courier New" w:hAnsi="Courier New" w:hint="default"/>
+        <w:sz w:val="20"/>
+      </w:rPr>
+    </w:lvl>
+    <w:lvl w:ilvl="2" w:tentative="1">
+      <w:start w:val="1"/>
+      <w:numFmt w:val="bullet"/>
+      <w:lvlText w:val=""/>
+      <w:lvlJc w:val="left"/>
+      <w:pPr>
+        <w:tabs>
+          <w:tab w:val="num" w:pos="2160"/>
+        </w:tabs>
+        <w:ind w:left="2160" w:hanging="360"/>
+      </w:pPr>
+      <w:rPr>
+        <w:rFonts w:ascii="Wingdings" w:hAnsi="Wingdings" w:hint="default"/>
+        <w:sz w:val="20"/>
+      </w:rPr>
+    </w:lvl>
+    <w:lvl w:ilvl="3" w:tentative="1">
+      <w:start w:val="1"/>
+      <w:numFmt w:val="bullet"/>
+      <w:lvlText w:val=""/>
+      <w:lvlJc w:val="left"/>
+      <w:pPr>
+        <w:tabs>
+          <w:tab w:val="num" w:pos="2880"/>
+        </w:tabs>
+        <w:ind w:left="2880" w:hanging="360"/>
+      </w:pPr>
+      <w:rPr>
+        <w:rFonts w:ascii="Wingdings" w:hAnsi="Wingdings" w:hint="default"/>
+        <w:sz w:val="20"/>
+      </w:rPr>
+    </w:lvl>
+    <w:lvl w:ilvl="4" w:tentative="1">
+      <w:start w:val="1"/>
+      <w:numFmt w:val="bullet"/>
+      <w:lvlText w:val=""/>
+      <w:lvlJc w:val="left"/>
+      <w:pPr>
+        <w:tabs>
+          <w:tab w:val="num" w:pos="3600"/>
+        </w:tabs>
+        <w:ind w:left="3600" w:hanging="360"/>
+      </w:pPr>
+      <w:rPr>
+        <w:rFonts w:ascii="Wingdings" w:hAnsi="Wingdings" w:hint="default"/>
+        <w:sz w:val="20"/>
+      </w:rPr>
+    </w:lvl>
+    <w:lvl w:ilvl="5" w:tentative="1">
+      <w:start w:val="1"/>
+      <w:numFmt w:val="bullet"/>
+      <w:lvlText w:val=""/>
+      <w:lvlJc w:val="left"/>
+      <w:pPr>
+        <w:tabs>
+          <w:tab w:val="num" w:pos="4320"/>
+        </w:tabs>
+        <w:ind w:left="4320" w:hanging="360"/>
+      </w:pPr>
+      <w:rPr>
+        <w:rFonts w:ascii="Wingdings" w:hAnsi="Wingdings" w:hint="default"/>
+        <w:sz w:val="20"/>
+      </w:rPr>
+    </w:lvl>
+    <w:lvl w:ilvl="6" w:tentative="1">
+      <w:start w:val="1"/>
+      <w:numFmt w:val="bullet"/>
+      <w:lvlText w:val=""/>
+      <w:lvlJc w:val="left"/>
+      <w:pPr>
+        <w:tabs>
+          <w:tab w:val="num" w:pos="5040"/>
+        </w:tabs>
+        <w:ind w:left="5040" w:hanging="360"/>
+      </w:pPr>
+      <w:rPr>
+        <w:rFonts w:ascii="Wingdings" w:hAnsi="Wingdings" w:hint="default"/>
+        <w:sz w:val="20"/>
+      </w:rPr>
+    </w:lvl>
+    <w:lvl w:ilvl="7" w:tentative="1">
+      <w:start w:val="1"/>
+      <w:numFmt w:val="bullet"/>
+      <w:lvlText w:val=""/>
+      <w:lvlJc w:val="left"/>
+      <w:pPr>
+        <w:tabs>
+          <w:tab w:val="num" w:pos="5760"/>
+        </w:tabs>
+        <w:ind w:left="5760" w:hanging="360"/>
+      </w:pPr>
+      <w:rPr>
+        <w:rFonts w:ascii="Wingdings" w:hAnsi="Wingdings" w:hint="default"/>
+        <w:sz w:val="20"/>
+      </w:rPr>
+    </w:lvl>
+    <w:lvl w:ilvl="8" w:tentative="1">
+      <w:start w:val="1"/>
+      <w:numFmt w:val="bullet"/>
+      <w:lvlText w:val=""/>
+      <w:lvlJc w:val="left"/>
+      <w:pPr>
+        <w:tabs>
+          <w:tab w:val="num" w:pos="6480"/>
+        </w:tabs>
+        <w:ind w:left="6480" w:hanging="360"/>
+      </w:pPr>
+      <w:rPr>
+        <w:rFonts w:ascii="Wingdings" w:hAnsi="Wingdings" w:hint="default"/>
+        <w:sz w:val="20"/>
+      </w:rPr>
+    </w:lvl>
+  </w:abstractNum>
+  <w:abstractNum w:abstractNumId="7" w15:restartNumberingAfterBreak="0">
     <w:nsid w:val="286C5E6A"/>
     <w:multiLevelType w:val="multilevel"/>
     <w:tmpl w:val="8452A56A"/>
@@ -2162,7 +2631,7 @@
       </w:rPr>
     </w:lvl>
   </w:abstractNum>
-  <w:abstractNum w:abstractNumId="7" w15:restartNumberingAfterBreak="0">
+  <w:abstractNum w:abstractNumId="8" w15:restartNumberingAfterBreak="0">
     <w:nsid w:val="292A5BCC"/>
     <w:multiLevelType w:val="multilevel"/>
     <w:tmpl w:val="EE8AA908"/>
@@ -2311,7 +2780,7 @@
       </w:rPr>
     </w:lvl>
   </w:abstractNum>
-  <w:abstractNum w:abstractNumId="8" w15:restartNumberingAfterBreak="0">
+  <w:abstractNum w:abstractNumId="9" w15:restartNumberingAfterBreak="0">
     <w:nsid w:val="29403B8C"/>
     <w:multiLevelType w:val="multilevel"/>
     <w:tmpl w:val="4EAC70C2"/>
@@ -2460,7 +2929,7 @@
       </w:rPr>
     </w:lvl>
   </w:abstractNum>
-  <w:abstractNum w:abstractNumId="9" w15:restartNumberingAfterBreak="0">
+  <w:abstractNum w:abstractNumId="10" w15:restartNumberingAfterBreak="0">
     <w:nsid w:val="2AC61B7E"/>
     <w:multiLevelType w:val="multilevel"/>
     <w:tmpl w:val="A9883D3C"/>
@@ -2609,7 +3078,7 @@
       </w:rPr>
     </w:lvl>
   </w:abstractNum>
-  <w:abstractNum w:abstractNumId="10" w15:restartNumberingAfterBreak="0">
+  <w:abstractNum w:abstractNumId="11" w15:restartNumberingAfterBreak="0">
     <w:nsid w:val="2B312CA6"/>
     <w:multiLevelType w:val="multilevel"/>
     <w:tmpl w:val="4CACCC14"/>
@@ -2758,7 +3227,237 @@
       </w:rPr>
     </w:lvl>
   </w:abstractNum>
-  <w:abstractNum w:abstractNumId="11" w15:restartNumberingAfterBreak="0">
+  <w:abstractNum w:abstractNumId="12" w15:restartNumberingAfterBreak="0">
+    <w:nsid w:val="2E7457C0"/>
+    <w:multiLevelType w:val="multilevel"/>
+    <w:tmpl w:val="3800E07C"/>
+    <w:lvl w:ilvl="0">
+      <w:start w:val="1"/>
+      <w:numFmt w:val="decimal"/>
+      <w:lvlText w:val="%1."/>
+      <w:lvlJc w:val="left"/>
+      <w:pPr>
+        <w:tabs>
+          <w:tab w:val="num" w:pos="720"/>
+        </w:tabs>
+        <w:ind w:left="720" w:hanging="360"/>
+      </w:pPr>
+    </w:lvl>
+    <w:lvl w:ilvl="1">
+      <w:start w:val="1"/>
+      <w:numFmt w:val="bullet"/>
+      <w:lvlText w:val="o"/>
+      <w:lvlJc w:val="left"/>
+      <w:pPr>
+        <w:tabs>
+          <w:tab w:val="num" w:pos="1440"/>
+        </w:tabs>
+        <w:ind w:left="1440" w:hanging="360"/>
+      </w:pPr>
+      <w:rPr>
+        <w:rFonts w:ascii="Courier New" w:hAnsi="Courier New" w:hint="default"/>
+        <w:sz w:val="20"/>
+      </w:rPr>
+    </w:lvl>
+    <w:lvl w:ilvl="2" w:tentative="1">
+      <w:start w:val="1"/>
+      <w:numFmt w:val="decimal"/>
+      <w:lvlText w:val="%3."/>
+      <w:lvlJc w:val="left"/>
+      <w:pPr>
+        <w:tabs>
+          <w:tab w:val="num" w:pos="2160"/>
+        </w:tabs>
+        <w:ind w:left="2160" w:hanging="360"/>
+      </w:pPr>
+    </w:lvl>
+    <w:lvl w:ilvl="3" w:tentative="1">
+      <w:start w:val="1"/>
+      <w:numFmt w:val="decimal"/>
+      <w:lvlText w:val="%4."/>
+      <w:lvlJc w:val="left"/>
+      <w:pPr>
+        <w:tabs>
+          <w:tab w:val="num" w:pos="2880"/>
+        </w:tabs>
+        <w:ind w:left="2880" w:hanging="360"/>
+      </w:pPr>
+    </w:lvl>
+    <w:lvl w:ilvl="4" w:tentative="1">
+      <w:start w:val="1"/>
+      <w:numFmt w:val="decimal"/>
+      <w:lvlText w:val="%5."/>
+      <w:lvlJc w:val="left"/>
+      <w:pPr>
+        <w:tabs>
+          <w:tab w:val="num" w:pos="3600"/>
+        </w:tabs>
+        <w:ind w:left="3600" w:hanging="360"/>
+      </w:pPr>
+    </w:lvl>
+    <w:lvl w:ilvl="5" w:tentative="1">
+      <w:start w:val="1"/>
+      <w:numFmt w:val="decimal"/>
+      <w:lvlText w:val="%6."/>
+      <w:lvlJc w:val="left"/>
+      <w:pPr>
+        <w:tabs>
+          <w:tab w:val="num" w:pos="4320"/>
+        </w:tabs>
+        <w:ind w:left="4320" w:hanging="360"/>
+      </w:pPr>
+    </w:lvl>
+    <w:lvl w:ilvl="6" w:tentative="1">
+      <w:start w:val="1"/>
+      <w:numFmt w:val="decimal"/>
+      <w:lvlText w:val="%7."/>
+      <w:lvlJc w:val="left"/>
+      <w:pPr>
+        <w:tabs>
+          <w:tab w:val="num" w:pos="5040"/>
+        </w:tabs>
+        <w:ind w:left="5040" w:hanging="360"/>
+      </w:pPr>
+    </w:lvl>
+    <w:lvl w:ilvl="7" w:tentative="1">
+      <w:start w:val="1"/>
+      <w:numFmt w:val="decimal"/>
+      <w:lvlText w:val="%8."/>
+      <w:lvlJc w:val="left"/>
+      <w:pPr>
+        <w:tabs>
+          <w:tab w:val="num" w:pos="5760"/>
+        </w:tabs>
+        <w:ind w:left="5760" w:hanging="360"/>
+      </w:pPr>
+    </w:lvl>
+    <w:lvl w:ilvl="8" w:tentative="1">
+      <w:start w:val="1"/>
+      <w:numFmt w:val="decimal"/>
+      <w:lvlText w:val="%9."/>
+      <w:lvlJc w:val="left"/>
+      <w:pPr>
+        <w:tabs>
+          <w:tab w:val="num" w:pos="6480"/>
+        </w:tabs>
+        <w:ind w:left="6480" w:hanging="360"/>
+      </w:pPr>
+    </w:lvl>
+  </w:abstractNum>
+  <w:abstractNum w:abstractNumId="13" w15:restartNumberingAfterBreak="0">
+    <w:nsid w:val="2E9414A7"/>
+    <w:multiLevelType w:val="multilevel"/>
+    <w:tmpl w:val="E8EE8944"/>
+    <w:lvl w:ilvl="0">
+      <w:start w:val="1"/>
+      <w:numFmt w:val="decimal"/>
+      <w:lvlText w:val="%1."/>
+      <w:lvlJc w:val="left"/>
+      <w:pPr>
+        <w:tabs>
+          <w:tab w:val="num" w:pos="720"/>
+        </w:tabs>
+        <w:ind w:left="720" w:hanging="360"/>
+      </w:pPr>
+    </w:lvl>
+    <w:lvl w:ilvl="1" w:tentative="1">
+      <w:start w:val="1"/>
+      <w:numFmt w:val="decimal"/>
+      <w:lvlText w:val="%2."/>
+      <w:lvlJc w:val="left"/>
+      <w:pPr>
+        <w:tabs>
+          <w:tab w:val="num" w:pos="1440"/>
+        </w:tabs>
+        <w:ind w:left="1440" w:hanging="360"/>
+      </w:pPr>
+    </w:lvl>
+    <w:lvl w:ilvl="2" w:tentative="1">
+      <w:start w:val="1"/>
+      <w:numFmt w:val="decimal"/>
+      <w:lvlText w:val="%3."/>
+      <w:lvlJc w:val="left"/>
+      <w:pPr>
+        <w:tabs>
+          <w:tab w:val="num" w:pos="2160"/>
+        </w:tabs>
+        <w:ind w:left="2160" w:hanging="360"/>
+      </w:pPr>
+    </w:lvl>
+    <w:lvl w:ilvl="3" w:tentative="1">
+      <w:start w:val="1"/>
+      <w:numFmt w:val="decimal"/>
+      <w:lvlText w:val="%4."/>
+      <w:lvlJc w:val="left"/>
+      <w:pPr>
+        <w:tabs>
+          <w:tab w:val="num" w:pos="2880"/>
+        </w:tabs>
+        <w:ind w:left="2880" w:hanging="360"/>
+      </w:pPr>
+    </w:lvl>
+    <w:lvl w:ilvl="4" w:tentative="1">
+      <w:start w:val="1"/>
+      <w:numFmt w:val="decimal"/>
+      <w:lvlText w:val="%5."/>
+      <w:lvlJc w:val="left"/>
+      <w:pPr>
+        <w:tabs>
+          <w:tab w:val="num" w:pos="3600"/>
+        </w:tabs>
+        <w:ind w:left="3600" w:hanging="360"/>
+      </w:pPr>
+    </w:lvl>
+    <w:lvl w:ilvl="5" w:tentative="1">
+      <w:start w:val="1"/>
+      <w:numFmt w:val="decimal"/>
+      <w:lvlText w:val="%6."/>
+      <w:lvlJc w:val="left"/>
+      <w:pPr>
+        <w:tabs>
+          <w:tab w:val="num" w:pos="4320"/>
+        </w:tabs>
+        <w:ind w:left="4320" w:hanging="360"/>
+      </w:pPr>
+    </w:lvl>
+    <w:lvl w:ilvl="6" w:tentative="1">
+      <w:start w:val="1"/>
+      <w:numFmt w:val="decimal"/>
+      <w:lvlText w:val="%7."/>
+      <w:lvlJc w:val="left"/>
+      <w:pPr>
+        <w:tabs>
+          <w:tab w:val="num" w:pos="5040"/>
+        </w:tabs>
+        <w:ind w:left="5040" w:hanging="360"/>
+      </w:pPr>
+    </w:lvl>
+    <w:lvl w:ilvl="7" w:tentative="1">
+      <w:start w:val="1"/>
+      <w:numFmt w:val="decimal"/>
+      <w:lvlText w:val="%8."/>
+      <w:lvlJc w:val="left"/>
+      <w:pPr>
+        <w:tabs>
+          <w:tab w:val="num" w:pos="5760"/>
+        </w:tabs>
+        <w:ind w:left="5760" w:hanging="360"/>
+      </w:pPr>
+    </w:lvl>
+    <w:lvl w:ilvl="8" w:tentative="1">
+      <w:start w:val="1"/>
+      <w:numFmt w:val="decimal"/>
+      <w:lvlText w:val="%9."/>
+      <w:lvlJc w:val="left"/>
+      <w:pPr>
+        <w:tabs>
+          <w:tab w:val="num" w:pos="6480"/>
+        </w:tabs>
+        <w:ind w:left="6480" w:hanging="360"/>
+      </w:pPr>
+    </w:lvl>
+  </w:abstractNum>
+  <w:abstractNum w:abstractNumId="14" w15:restartNumberingAfterBreak="0">
     <w:nsid w:val="2F767EDC"/>
     <w:multiLevelType w:val="multilevel"/>
     <w:tmpl w:val="472CCF5E"/>
@@ -2903,7 +3602,7 @@
       </w:rPr>
     </w:lvl>
   </w:abstractNum>
-  <w:abstractNum w:abstractNumId="12" w15:restartNumberingAfterBreak="0">
+  <w:abstractNum w:abstractNumId="15" w15:restartNumberingAfterBreak="0">
     <w:nsid w:val="31110825"/>
     <w:multiLevelType w:val="multilevel"/>
     <w:tmpl w:val="368CFA1E"/>
@@ -3052,7 +3751,7 @@
       </w:rPr>
     </w:lvl>
   </w:abstractNum>
-  <w:abstractNum w:abstractNumId="13" w15:restartNumberingAfterBreak="0">
+  <w:abstractNum w:abstractNumId="16" w15:restartNumberingAfterBreak="0">
     <w:nsid w:val="32576589"/>
     <w:multiLevelType w:val="multilevel"/>
     <w:tmpl w:val="1EB0C860"/>
@@ -3201,7 +3900,269 @@
       </w:rPr>
     </w:lvl>
   </w:abstractNum>
-  <w:abstractNum w:abstractNumId="14" w15:restartNumberingAfterBreak="0">
+  <w:abstractNum w:abstractNumId="17" w15:restartNumberingAfterBreak="0">
+    <w:nsid w:val="32BC18A2"/>
+    <w:multiLevelType w:val="multilevel"/>
+    <w:tmpl w:val="5F0CDFFE"/>
+    <w:lvl w:ilvl="0">
+      <w:start w:val="1"/>
+      <w:numFmt w:val="decimal"/>
+      <w:lvlText w:val="%1."/>
+      <w:lvlJc w:val="left"/>
+      <w:pPr>
+        <w:tabs>
+          <w:tab w:val="num" w:pos="720"/>
+        </w:tabs>
+        <w:ind w:left="720" w:hanging="360"/>
+      </w:pPr>
+    </w:lvl>
+    <w:lvl w:ilvl="1" w:tentative="1">
+      <w:start w:val="1"/>
+      <w:numFmt w:val="decimal"/>
+      <w:lvlText w:val="%2."/>
+      <w:lvlJc w:val="left"/>
+      <w:pPr>
+        <w:tabs>
+          <w:tab w:val="num" w:pos="1440"/>
+        </w:tabs>
+        <w:ind w:left="1440" w:hanging="360"/>
+      </w:pPr>
+    </w:lvl>
+    <w:lvl w:ilvl="2" w:tentative="1">
+      <w:start w:val="1"/>
+      <w:numFmt w:val="decimal"/>
+      <w:lvlText w:val="%3."/>
+      <w:lvlJc w:val="left"/>
+      <w:pPr>
+        <w:tabs>
+          <w:tab w:val="num" w:pos="2160"/>
+        </w:tabs>
+        <w:ind w:left="2160" w:hanging="360"/>
+      </w:pPr>
+    </w:lvl>
+    <w:lvl w:ilvl="3" w:tentative="1">
+      <w:start w:val="1"/>
+      <w:numFmt w:val="decimal"/>
+      <w:lvlText w:val="%4."/>
+      <w:lvlJc w:val="left"/>
+      <w:pPr>
+        <w:tabs>
+          <w:tab w:val="num" w:pos="2880"/>
+        </w:tabs>
+        <w:ind w:left="2880" w:hanging="360"/>
+      </w:pPr>
+    </w:lvl>
+    <w:lvl w:ilvl="4" w:tentative="1">
+      <w:start w:val="1"/>
+      <w:numFmt w:val="decimal"/>
+      <w:lvlText w:val="%5."/>
+      <w:lvlJc w:val="left"/>
+      <w:pPr>
+        <w:tabs>
+          <w:tab w:val="num" w:pos="3600"/>
+        </w:tabs>
+        <w:ind w:left="3600" w:hanging="360"/>
+      </w:pPr>
+    </w:lvl>
+    <w:lvl w:ilvl="5" w:tentative="1">
+      <w:start w:val="1"/>
+      <w:numFmt w:val="decimal"/>
+      <w:lvlText w:val="%6."/>
+      <w:lvlJc w:val="left"/>
+      <w:pPr>
+        <w:tabs>
+          <w:tab w:val="num" w:pos="4320"/>
+        </w:tabs>
+        <w:ind w:left="4320" w:hanging="360"/>
+      </w:pPr>
+    </w:lvl>
+    <w:lvl w:ilvl="6" w:tentative="1">
+      <w:start w:val="1"/>
+      <w:numFmt w:val="decimal"/>
+      <w:lvlText w:val="%7."/>
+      <w:lvlJc w:val="left"/>
+      <w:pPr>
+        <w:tabs>
+          <w:tab w:val="num" w:pos="5040"/>
+        </w:tabs>
+        <w:ind w:left="5040" w:hanging="360"/>
+      </w:pPr>
+    </w:lvl>
+    <w:lvl w:ilvl="7" w:tentative="1">
+      <w:start w:val="1"/>
+      <w:numFmt w:val="decimal"/>
+      <w:lvlText w:val="%8."/>
+      <w:lvlJc w:val="left"/>
+      <w:pPr>
+        <w:tabs>
+          <w:tab w:val="num" w:pos="5760"/>
+        </w:tabs>
+        <w:ind w:left="5760" w:hanging="360"/>
+      </w:pPr>
+    </w:lvl>
+    <w:lvl w:ilvl="8" w:tentative="1">
+      <w:start w:val="1"/>
+      <w:numFmt w:val="decimal"/>
+      <w:lvlText w:val="%9."/>
+      <w:lvlJc w:val="left"/>
+      <w:pPr>
+        <w:tabs>
+          <w:tab w:val="num" w:pos="6480"/>
+        </w:tabs>
+        <w:ind w:left="6480" w:hanging="360"/>
+      </w:pPr>
+    </w:lvl>
+  </w:abstractNum>
+  <w:abstractNum w:abstractNumId="18" w15:restartNumberingAfterBreak="0">
+    <w:nsid w:val="390A7810"/>
+    <w:multiLevelType w:val="multilevel"/>
+    <w:tmpl w:val="B16E424E"/>
+    <w:lvl w:ilvl="0">
+      <w:start w:val="1"/>
+      <w:numFmt w:val="bullet"/>
+      <w:lvlText w:val=""/>
+      <w:lvlJc w:val="left"/>
+      <w:pPr>
+        <w:tabs>
+          <w:tab w:val="num" w:pos="720"/>
+        </w:tabs>
+        <w:ind w:left="720" w:hanging="360"/>
+      </w:pPr>
+      <w:rPr>
+        <w:rFonts w:ascii="Symbol" w:hAnsi="Symbol" w:hint="default"/>
+        <w:sz w:val="20"/>
+      </w:rPr>
+    </w:lvl>
+    <w:lvl w:ilvl="1">
+      <w:start w:val="1"/>
+      <w:numFmt w:val="bullet"/>
+      <w:lvlText w:val="o"/>
+      <w:lvlJc w:val="left"/>
+      <w:pPr>
+        <w:tabs>
+          <w:tab w:val="num" w:pos="1440"/>
+        </w:tabs>
+        <w:ind w:left="1440" w:hanging="360"/>
+      </w:pPr>
+      <w:rPr>
+        <w:rFonts w:ascii="Courier New" w:hAnsi="Courier New" w:hint="default"/>
+        <w:sz w:val="20"/>
+      </w:rPr>
+    </w:lvl>
+    <w:lvl w:ilvl="2" w:tentative="1">
+      <w:start w:val="1"/>
+      <w:numFmt w:val="bullet"/>
+      <w:lvlText w:val=""/>
+      <w:lvlJc w:val="left"/>
+      <w:pPr>
+        <w:tabs>
+          <w:tab w:val="num" w:pos="2160"/>
+        </w:tabs>
+        <w:ind w:left="2160" w:hanging="360"/>
+      </w:pPr>
+      <w:rPr>
+        <w:rFonts w:ascii="Wingdings" w:hAnsi="Wingdings" w:hint="default"/>
+        <w:sz w:val="20"/>
+      </w:rPr>
+    </w:lvl>
+    <w:lvl w:ilvl="3" w:tentative="1">
+      <w:start w:val="1"/>
+      <w:numFmt w:val="bullet"/>
+      <w:lvlText w:val=""/>
+      <w:lvlJc w:val="left"/>
+      <w:pPr>
+        <w:tabs>
+          <w:tab w:val="num" w:pos="2880"/>
+        </w:tabs>
+        <w:ind w:left="2880" w:hanging="360"/>
+      </w:pPr>
+      <w:rPr>
+        <w:rFonts w:ascii="Wingdings" w:hAnsi="Wingdings" w:hint="default"/>
+        <w:sz w:val="20"/>
+      </w:rPr>
+    </w:lvl>
+    <w:lvl w:ilvl="4" w:tentative="1">
+      <w:start w:val="1"/>
+      <w:numFmt w:val="bullet"/>
+      <w:lvlText w:val=""/>
+      <w:lvlJc w:val="left"/>
+      <w:pPr>
+        <w:tabs>
+          <w:tab w:val="num" w:pos="3600"/>
+        </w:tabs>
+        <w:ind w:left="3600" w:hanging="360"/>
+      </w:pPr>
+      <w:rPr>
+        <w:rFonts w:ascii="Wingdings" w:hAnsi="Wingdings" w:hint="default"/>
+        <w:sz w:val="20"/>
+      </w:rPr>
+    </w:lvl>
+    <w:lvl w:ilvl="5" w:tentative="1">
+      <w:start w:val="1"/>
+      <w:numFmt w:val="bullet"/>
+      <w:lvlText w:val=""/>
+      <w:lvlJc w:val="left"/>
+      <w:pPr>
+        <w:tabs>
+          <w:tab w:val="num" w:pos="4320"/>
+        </w:tabs>
+        <w:ind w:left="4320" w:hanging="360"/>
+      </w:pPr>
+      <w:rPr>
+        <w:rFonts w:ascii="Wingdings" w:hAnsi="Wingdings" w:hint="default"/>
+        <w:sz w:val="20"/>
+      </w:rPr>
+    </w:lvl>
+    <w:lvl w:ilvl="6" w:tentative="1">
+      <w:start w:val="1"/>
+      <w:numFmt w:val="bullet"/>
+      <w:lvlText w:val=""/>
+      <w:lvlJc w:val="left"/>
+      <w:pPr>
+        <w:tabs>
+          <w:tab w:val="num" w:pos="5040"/>
+        </w:tabs>
+        <w:ind w:left="5040" w:hanging="360"/>
+      </w:pPr>
+      <w:rPr>
+        <w:rFonts w:ascii="Wingdings" w:hAnsi="Wingdings" w:hint="default"/>
+        <w:sz w:val="20"/>
+      </w:rPr>
+    </w:lvl>
+    <w:lvl w:ilvl="7" w:tentative="1">
+      <w:start w:val="1"/>
+      <w:numFmt w:val="bullet"/>
+      <w:lvlText w:val=""/>
+      <w:lvlJc w:val="left"/>
+      <w:pPr>
+        <w:tabs>
+          <w:tab w:val="num" w:pos="5760"/>
+        </w:tabs>
+        <w:ind w:left="5760" w:hanging="360"/>
+      </w:pPr>
+      <w:rPr>
+        <w:rFonts w:ascii="Wingdings" w:hAnsi="Wingdings" w:hint="default"/>
+        <w:sz w:val="20"/>
+      </w:rPr>
+    </w:lvl>
+    <w:lvl w:ilvl="8" w:tentative="1">
+      <w:start w:val="1"/>
+      <w:numFmt w:val="bullet"/>
+      <w:lvlText w:val=""/>
+      <w:lvlJc w:val="left"/>
+      <w:pPr>
+        <w:tabs>
+          <w:tab w:val="num" w:pos="6480"/>
+        </w:tabs>
+        <w:ind w:left="6480" w:hanging="360"/>
+      </w:pPr>
+      <w:rPr>
+        <w:rFonts w:ascii="Wingdings" w:hAnsi="Wingdings" w:hint="default"/>
+        <w:sz w:val="20"/>
+      </w:rPr>
+    </w:lvl>
+  </w:abstractNum>
+  <w:abstractNum w:abstractNumId="19" w15:restartNumberingAfterBreak="0">
     <w:nsid w:val="3BDF0EA8"/>
     <w:multiLevelType w:val="multilevel"/>
     <w:tmpl w:val="EDC4102C"/>
@@ -3350,7 +4311,7 @@
       </w:rPr>
     </w:lvl>
   </w:abstractNum>
-  <w:abstractNum w:abstractNumId="15" w15:restartNumberingAfterBreak="0">
+  <w:abstractNum w:abstractNumId="20" w15:restartNumberingAfterBreak="0">
     <w:nsid w:val="3E546EE6"/>
     <w:multiLevelType w:val="multilevel"/>
     <w:tmpl w:val="7FE4B5BE"/>
@@ -3499,7 +4460,7 @@
       </w:rPr>
     </w:lvl>
   </w:abstractNum>
-  <w:abstractNum w:abstractNumId="16" w15:restartNumberingAfterBreak="0">
+  <w:abstractNum w:abstractNumId="21" w15:restartNumberingAfterBreak="0">
     <w:nsid w:val="47F82B77"/>
     <w:multiLevelType w:val="multilevel"/>
     <w:tmpl w:val="4F76F04E"/>
@@ -3648,7 +4609,7 @@
       </w:rPr>
     </w:lvl>
   </w:abstractNum>
-  <w:abstractNum w:abstractNumId="17" w15:restartNumberingAfterBreak="0">
+  <w:abstractNum w:abstractNumId="22" w15:restartNumberingAfterBreak="0">
     <w:nsid w:val="4A46158C"/>
     <w:multiLevelType w:val="multilevel"/>
     <w:tmpl w:val="861C5156"/>
@@ -3797,7 +4758,7 @@
       </w:rPr>
     </w:lvl>
   </w:abstractNum>
-  <w:abstractNum w:abstractNumId="18" w15:restartNumberingAfterBreak="0">
+  <w:abstractNum w:abstractNumId="23" w15:restartNumberingAfterBreak="0">
     <w:nsid w:val="4D3F1F7C"/>
     <w:multiLevelType w:val="multilevel"/>
     <w:tmpl w:val="1CD8F1FE"/>
@@ -3946,7 +4907,7 @@
       </w:rPr>
     </w:lvl>
   </w:abstractNum>
-  <w:abstractNum w:abstractNumId="19" w15:restartNumberingAfterBreak="0">
+  <w:abstractNum w:abstractNumId="24" w15:restartNumberingAfterBreak="0">
     <w:nsid w:val="53B74963"/>
     <w:multiLevelType w:val="multilevel"/>
     <w:tmpl w:val="3A7AAD98"/>
@@ -4095,7 +5056,7 @@
       </w:rPr>
     </w:lvl>
   </w:abstractNum>
-  <w:abstractNum w:abstractNumId="20" w15:restartNumberingAfterBreak="0">
+  <w:abstractNum w:abstractNumId="25" w15:restartNumberingAfterBreak="0">
     <w:nsid w:val="541863B1"/>
     <w:multiLevelType w:val="multilevel"/>
     <w:tmpl w:val="ABDC86A2"/>
@@ -4240,7 +5201,7 @@
       </w:rPr>
     </w:lvl>
   </w:abstractNum>
-  <w:abstractNum w:abstractNumId="21" w15:restartNumberingAfterBreak="0">
+  <w:abstractNum w:abstractNumId="26" w15:restartNumberingAfterBreak="0">
     <w:nsid w:val="589D3DD7"/>
     <w:multiLevelType w:val="multilevel"/>
     <w:tmpl w:val="1E086096"/>
@@ -4389,7 +5350,7 @@
       </w:rPr>
     </w:lvl>
   </w:abstractNum>
-  <w:abstractNum w:abstractNumId="22" w15:restartNumberingAfterBreak="0">
+  <w:abstractNum w:abstractNumId="27" w15:restartNumberingAfterBreak="0">
     <w:nsid w:val="5A6D60EA"/>
     <w:multiLevelType w:val="multilevel"/>
     <w:tmpl w:val="9B045C24"/>
@@ -4538,7 +5499,7 @@
       </w:rPr>
     </w:lvl>
   </w:abstractNum>
-  <w:abstractNum w:abstractNumId="23" w15:restartNumberingAfterBreak="0">
+  <w:abstractNum w:abstractNumId="28" w15:restartNumberingAfterBreak="0">
     <w:nsid w:val="63810C86"/>
     <w:multiLevelType w:val="multilevel"/>
     <w:tmpl w:val="3396523A"/>
@@ -4687,7 +5648,156 @@
       </w:rPr>
     </w:lvl>
   </w:abstractNum>
-  <w:abstractNum w:abstractNumId="24" w15:restartNumberingAfterBreak="0">
+  <w:abstractNum w:abstractNumId="29" w15:restartNumberingAfterBreak="0">
+    <w:nsid w:val="64140DBA"/>
+    <w:multiLevelType w:val="multilevel"/>
+    <w:tmpl w:val="A3B25EC6"/>
+    <w:lvl w:ilvl="0">
+      <w:start w:val="1"/>
+      <w:numFmt w:val="bullet"/>
+      <w:lvlText w:val=""/>
+      <w:lvlJc w:val="left"/>
+      <w:pPr>
+        <w:tabs>
+          <w:tab w:val="num" w:pos="720"/>
+        </w:tabs>
+        <w:ind w:left="720" w:hanging="360"/>
+      </w:pPr>
+      <w:rPr>
+        <w:rFonts w:ascii="Symbol" w:hAnsi="Symbol" w:hint="default"/>
+        <w:sz w:val="20"/>
+      </w:rPr>
+    </w:lvl>
+    <w:lvl w:ilvl="1">
+      <w:start w:val="1"/>
+      <w:numFmt w:val="bullet"/>
+      <w:lvlText w:val="o"/>
+      <w:lvlJc w:val="left"/>
+      <w:pPr>
+        <w:tabs>
+          <w:tab w:val="num" w:pos="1440"/>
+        </w:tabs>
+        <w:ind w:left="1440" w:hanging="360"/>
+      </w:pPr>
+      <w:rPr>
+        <w:rFonts w:ascii="Courier New" w:hAnsi="Courier New" w:hint="default"/>
+        <w:sz w:val="20"/>
+      </w:rPr>
+    </w:lvl>
+    <w:lvl w:ilvl="2" w:tentative="1">
+      <w:start w:val="1"/>
+      <w:numFmt w:val="bullet"/>
+      <w:lvlText w:val=""/>
+      <w:lvlJc w:val="left"/>
+      <w:pPr>
+        <w:tabs>
+          <w:tab w:val="num" w:pos="2160"/>
+        </w:tabs>
+        <w:ind w:left="2160" w:hanging="360"/>
+      </w:pPr>
+      <w:rPr>
+        <w:rFonts w:ascii="Wingdings" w:hAnsi="Wingdings" w:hint="default"/>
+        <w:sz w:val="20"/>
+      </w:rPr>
+    </w:lvl>
+    <w:lvl w:ilvl="3" w:tentative="1">
+      <w:start w:val="1"/>
+      <w:numFmt w:val="bullet"/>
+      <w:lvlText w:val=""/>
+      <w:lvlJc w:val="left"/>
+      <w:pPr>
+        <w:tabs>
+          <w:tab w:val="num" w:pos="2880"/>
+        </w:tabs>
+        <w:ind w:left="2880" w:hanging="360"/>
+      </w:pPr>
+      <w:rPr>
+        <w:rFonts w:ascii="Wingdings" w:hAnsi="Wingdings" w:hint="default"/>
+        <w:sz w:val="20"/>
+      </w:rPr>
+    </w:lvl>
+    <w:lvl w:ilvl="4" w:tentative="1">
+      <w:start w:val="1"/>
+      <w:numFmt w:val="bullet"/>
+      <w:lvlText w:val=""/>
+      <w:lvlJc w:val="left"/>
+      <w:pPr>
+        <w:tabs>
+          <w:tab w:val="num" w:pos="3600"/>
+        </w:tabs>
+        <w:ind w:left="3600" w:hanging="360"/>
+      </w:pPr>
+      <w:rPr>
+        <w:rFonts w:ascii="Wingdings" w:hAnsi="Wingdings" w:hint="default"/>
+        <w:sz w:val="20"/>
+      </w:rPr>
+    </w:lvl>
+    <w:lvl w:ilvl="5" w:tentative="1">
+      <w:start w:val="1"/>
+      <w:numFmt w:val="bullet"/>
+      <w:lvlText w:val=""/>
+      <w:lvlJc w:val="left"/>
+      <w:pPr>
+        <w:tabs>
+          <w:tab w:val="num" w:pos="4320"/>
+        </w:tabs>
+        <w:ind w:left="4320" w:hanging="360"/>
+      </w:pPr>
+      <w:rPr>
+        <w:rFonts w:ascii="Wingdings" w:hAnsi="Wingdings" w:hint="default"/>
+        <w:sz w:val="20"/>
+      </w:rPr>
+    </w:lvl>
+    <w:lvl w:ilvl="6" w:tentative="1">
+      <w:start w:val="1"/>
+      <w:numFmt w:val="bullet"/>
+      <w:lvlText w:val=""/>
+      <w:lvlJc w:val="left"/>
+      <w:pPr>
+        <w:tabs>
+          <w:tab w:val="num" w:pos="5040"/>
+        </w:tabs>
+        <w:ind w:left="5040" w:hanging="360"/>
+      </w:pPr>
+      <w:rPr>
+        <w:rFonts w:ascii="Wingdings" w:hAnsi="Wingdings" w:hint="default"/>
+        <w:sz w:val="20"/>
+      </w:rPr>
+    </w:lvl>
+    <w:lvl w:ilvl="7" w:tentative="1">
+      <w:start w:val="1"/>
+      <w:numFmt w:val="bullet"/>
+      <w:lvlText w:val=""/>
+      <w:lvlJc w:val="left"/>
+      <w:pPr>
+        <w:tabs>
+          <w:tab w:val="num" w:pos="5760"/>
+        </w:tabs>
+        <w:ind w:left="5760" w:hanging="360"/>
+      </w:pPr>
+      <w:rPr>
+        <w:rFonts w:ascii="Wingdings" w:hAnsi="Wingdings" w:hint="default"/>
+        <w:sz w:val="20"/>
+      </w:rPr>
+    </w:lvl>
+    <w:lvl w:ilvl="8" w:tentative="1">
+      <w:start w:val="1"/>
+      <w:numFmt w:val="bullet"/>
+      <w:lvlText w:val=""/>
+      <w:lvlJc w:val="left"/>
+      <w:pPr>
+        <w:tabs>
+          <w:tab w:val="num" w:pos="6480"/>
+        </w:tabs>
+        <w:ind w:left="6480" w:hanging="360"/>
+      </w:pPr>
+      <w:rPr>
+        <w:rFonts w:ascii="Wingdings" w:hAnsi="Wingdings" w:hint="default"/>
+        <w:sz w:val="20"/>
+      </w:rPr>
+    </w:lvl>
+  </w:abstractNum>
+  <w:abstractNum w:abstractNumId="30" w15:restartNumberingAfterBreak="0">
     <w:nsid w:val="680D7889"/>
     <w:multiLevelType w:val="multilevel"/>
     <w:tmpl w:val="CA40A856"/>
@@ -4836,7 +5946,7 @@
       </w:rPr>
     </w:lvl>
   </w:abstractNum>
-  <w:abstractNum w:abstractNumId="25" w15:restartNumberingAfterBreak="0">
+  <w:abstractNum w:abstractNumId="31" w15:restartNumberingAfterBreak="0">
     <w:nsid w:val="68FB2D48"/>
     <w:multiLevelType w:val="multilevel"/>
     <w:tmpl w:val="C938F274"/>
@@ -4985,7 +6095,7 @@
       </w:rPr>
     </w:lvl>
   </w:abstractNum>
-  <w:abstractNum w:abstractNumId="26" w15:restartNumberingAfterBreak="0">
+  <w:abstractNum w:abstractNumId="32" w15:restartNumberingAfterBreak="0">
     <w:nsid w:val="69C56852"/>
     <w:multiLevelType w:val="multilevel"/>
     <w:tmpl w:val="D5024180"/>
@@ -5134,7 +6244,7 @@
       </w:rPr>
     </w:lvl>
   </w:abstractNum>
-  <w:abstractNum w:abstractNumId="27" w15:restartNumberingAfterBreak="0">
+  <w:abstractNum w:abstractNumId="33" w15:restartNumberingAfterBreak="0">
     <w:nsid w:val="6FD92199"/>
     <w:multiLevelType w:val="multilevel"/>
     <w:tmpl w:val="5678BBE6"/>
@@ -5283,7 +6393,7 @@
       </w:rPr>
     </w:lvl>
   </w:abstractNum>
-  <w:abstractNum w:abstractNumId="28" w15:restartNumberingAfterBreak="0">
+  <w:abstractNum w:abstractNumId="34" w15:restartNumberingAfterBreak="0">
     <w:nsid w:val="71447BC8"/>
     <w:multiLevelType w:val="multilevel"/>
     <w:tmpl w:val="07DE4CFA"/>
@@ -5428,7 +6538,7 @@
       </w:rPr>
     </w:lvl>
   </w:abstractNum>
-  <w:abstractNum w:abstractNumId="29" w15:restartNumberingAfterBreak="0">
+  <w:abstractNum w:abstractNumId="35" w15:restartNumberingAfterBreak="0">
     <w:nsid w:val="7B721559"/>
     <w:multiLevelType w:val="multilevel"/>
     <w:tmpl w:val="52B2E280"/>
@@ -5577,7 +6687,7 @@
       </w:rPr>
     </w:lvl>
   </w:abstractNum>
-  <w:abstractNum w:abstractNumId="30" w15:restartNumberingAfterBreak="0">
+  <w:abstractNum w:abstractNumId="36" w15:restartNumberingAfterBreak="0">
     <w:nsid w:val="7DAD3B68"/>
     <w:multiLevelType w:val="multilevel"/>
     <w:tmpl w:val="7B2E2ADA"/>
@@ -5726,7 +6836,7 @@
       </w:rPr>
     </w:lvl>
   </w:abstractNum>
-  <w:abstractNum w:abstractNumId="31" w15:restartNumberingAfterBreak="0">
+  <w:abstractNum w:abstractNumId="37" w15:restartNumberingAfterBreak="0">
     <w:nsid w:val="7E491712"/>
     <w:multiLevelType w:val="multilevel"/>
     <w:tmpl w:val="918AE806"/>
@@ -5875,7 +6985,7 @@
       </w:rPr>
     </w:lvl>
   </w:abstractNum>
-  <w:abstractNum w:abstractNumId="32" w15:restartNumberingAfterBreak="0">
+  <w:abstractNum w:abstractNumId="38" w15:restartNumberingAfterBreak="0">
     <w:nsid w:val="7EB41545"/>
     <w:multiLevelType w:val="multilevel"/>
     <w:tmpl w:val="6F8A6542"/>
@@ -6025,85 +7135,85 @@
     </w:lvl>
   </w:abstractNum>
   <w:num w:numId="1" w16cid:durableId="487596615">
+    <w:abstractNumId w:val="36"/>
+  </w:num>
+  <w:num w:numId="2" w16cid:durableId="596402398">
+    <w:abstractNumId w:val="7"/>
+  </w:num>
+  <w:num w:numId="3" w16cid:durableId="1427463789">
+    <w:abstractNumId w:val="37"/>
+  </w:num>
+  <w:num w:numId="4" w16cid:durableId="1230120177">
+    <w:abstractNumId w:val="25"/>
+  </w:num>
+  <w:num w:numId="5" w16cid:durableId="2097705363">
+    <w:abstractNumId w:val="33"/>
+  </w:num>
+  <w:num w:numId="6" w16cid:durableId="1236938959">
     <w:abstractNumId w:val="30"/>
   </w:num>
-  <w:num w:numId="2" w16cid:durableId="596402398">
-    <w:abstractNumId w:val="6"/>
+  <w:num w:numId="7" w16cid:durableId="1449661631">
+    <w:abstractNumId w:val="19"/>
   </w:num>
-  <w:num w:numId="3" w16cid:durableId="1427463789">
+  <w:num w:numId="8" w16cid:durableId="1167667121">
+    <w:abstractNumId w:val="10"/>
+  </w:num>
+  <w:num w:numId="9" w16cid:durableId="1726757392">
     <w:abstractNumId w:val="31"/>
   </w:num>
-  <w:num w:numId="4" w16cid:durableId="1230120177">
-    <w:abstractNumId w:val="20"/>
-  </w:num>
-  <w:num w:numId="5" w16cid:durableId="2097705363">
-    <w:abstractNumId w:val="27"/>
-  </w:num>
-  <w:num w:numId="6" w16cid:durableId="1236938959">
-    <w:abstractNumId w:val="24"/>
-  </w:num>
-  <w:num w:numId="7" w16cid:durableId="1449661631">
-    <w:abstractNumId w:val="14"/>
-  </w:num>
-  <w:num w:numId="8" w16cid:durableId="1167667121">
-    <w:abstractNumId w:val="9"/>
-  </w:num>
-  <w:num w:numId="9" w16cid:durableId="1726757392">
-    <w:abstractNumId w:val="25"/>
-  </w:num>
   <w:num w:numId="10" w16cid:durableId="1223327235">
-    <w:abstractNumId w:val="13"/>
+    <w:abstractNumId w:val="16"/>
   </w:num>
   <w:num w:numId="11" w16cid:durableId="1884099541">
-    <w:abstractNumId w:val="29"/>
+    <w:abstractNumId w:val="35"/>
   </w:num>
   <w:num w:numId="12" w16cid:durableId="1227573754">
     <w:abstractNumId w:val="0"/>
   </w:num>
   <w:num w:numId="13" w16cid:durableId="1650131384">
+    <w:abstractNumId w:val="14"/>
+  </w:num>
+  <w:num w:numId="14" w16cid:durableId="412246278">
+    <w:abstractNumId w:val="9"/>
+  </w:num>
+  <w:num w:numId="15" w16cid:durableId="781533626">
+    <w:abstractNumId w:val="32"/>
+  </w:num>
+  <w:num w:numId="16" w16cid:durableId="69544713">
+    <w:abstractNumId w:val="15"/>
+  </w:num>
+  <w:num w:numId="17" w16cid:durableId="1347827283">
     <w:abstractNumId w:val="11"/>
   </w:num>
-  <w:num w:numId="14" w16cid:durableId="412246278">
+  <w:num w:numId="18" w16cid:durableId="688139079">
+    <w:abstractNumId w:val="24"/>
+  </w:num>
+  <w:num w:numId="19" w16cid:durableId="355541774">
     <w:abstractNumId w:val="8"/>
   </w:num>
-  <w:num w:numId="15" w16cid:durableId="781533626">
-    <w:abstractNumId w:val="26"/>
-  </w:num>
-  <w:num w:numId="16" w16cid:durableId="69544713">
-    <w:abstractNumId w:val="12"/>
-  </w:num>
-  <w:num w:numId="17" w16cid:durableId="1347827283">
-    <w:abstractNumId w:val="10"/>
-  </w:num>
-  <w:num w:numId="18" w16cid:durableId="688139079">
-    <w:abstractNumId w:val="19"/>
-  </w:num>
-  <w:num w:numId="19" w16cid:durableId="355541774">
-    <w:abstractNumId w:val="7"/>
-  </w:num>
   <w:num w:numId="20" w16cid:durableId="2066100889">
-    <w:abstractNumId w:val="32"/>
+    <w:abstractNumId w:val="38"/>
   </w:num>
   <w:num w:numId="21" w16cid:durableId="535504083">
-    <w:abstractNumId w:val="18"/>
+    <w:abstractNumId w:val="23"/>
   </w:num>
   <w:num w:numId="22" w16cid:durableId="1313829172">
-    <w:abstractNumId w:val="28"/>
+    <w:abstractNumId w:val="34"/>
   </w:num>
   <w:num w:numId="23" w16cid:durableId="2018580132">
     <w:abstractNumId w:val="2"/>
   </w:num>
   <w:num w:numId="24" w16cid:durableId="1393848619">
-    <w:abstractNumId w:val="17"/>
+    <w:abstractNumId w:val="22"/>
   </w:num>
   <w:num w:numId="25" w16cid:durableId="1150905023">
-    <w:abstractNumId w:val="16"/>
+    <w:abstractNumId w:val="21"/>
   </w:num>
   <w:num w:numId="26" w16cid:durableId="178931648">
-    <w:abstractNumId w:val="23"/>
+    <w:abstractNumId w:val="28"/>
   </w:num>
   <w:num w:numId="27" w16cid:durableId="897396314">
-    <w:abstractNumId w:val="22"/>
+    <w:abstractNumId w:val="27"/>
   </w:num>
   <w:num w:numId="28" w16cid:durableId="1071851182">
     <w:abstractNumId w:val="3"/>
@@ -6115,13 +7225,31 @@
     <w:abstractNumId w:val="5"/>
   </w:num>
   <w:num w:numId="31" w16cid:durableId="1707370758">
-    <w:abstractNumId w:val="15"/>
+    <w:abstractNumId w:val="20"/>
   </w:num>
   <w:num w:numId="32" w16cid:durableId="2008972950">
-    <w:abstractNumId w:val="21"/>
+    <w:abstractNumId w:val="26"/>
   </w:num>
   <w:num w:numId="33" w16cid:durableId="1839346913">
     <w:abstractNumId w:val="1"/>
+  </w:num>
+  <w:num w:numId="34" w16cid:durableId="503130645">
+    <w:abstractNumId w:val="6"/>
+  </w:num>
+  <w:num w:numId="35" w16cid:durableId="1330593146">
+    <w:abstractNumId w:val="12"/>
+  </w:num>
+  <w:num w:numId="36" w16cid:durableId="2111587127">
+    <w:abstractNumId w:val="18"/>
+  </w:num>
+  <w:num w:numId="37" w16cid:durableId="587809617">
+    <w:abstractNumId w:val="29"/>
+  </w:num>
+  <w:num w:numId="38" w16cid:durableId="724717957">
+    <w:abstractNumId w:val="13"/>
+  </w:num>
+  <w:num w:numId="39" w16cid:durableId="1382710071">
+    <w:abstractNumId w:val="17"/>
   </w:num>
 </w:numbering>
 </file>

</xml_diff>